<commit_message>
Delegated prezi tasks, meeting 11/10/2020
</commit_message>
<xml_diff>
--- a/Project Notes.docx
+++ b/Project Notes.docx
@@ -26,7 +26,13 @@
         <w:tab/>
       </w:r>
       <w:r>
-        <w:t xml:space="preserve">Next meeting Tuesday 4 pm, Nov. 10 @ </w:t>
+        <w:t xml:space="preserve">Next meeting </w:t>
+      </w:r>
+      <w:r>
+        <w:t xml:space="preserve">Sunday, Nov. 15, 2 pm </w:t>
+      </w:r>
+      <w:r>
+        <w:t xml:space="preserve">@ </w:t>
       </w:r>
       <w:hyperlink r:id="rId5" w:history="1">
         <w:r>
@@ -43,7 +49,10 @@
     <w:p>
       <w:r>
         <w:tab/>
-        <w:t>Presentation due Nov. 21, Report Nov. 23</w:t>
+      </w:r>
+      <w:r>
+        <w:tab/>
+        <w:t>Do Conclusion</w:t>
       </w:r>
     </w:p>
     <w:p>
@@ -55,7 +64,16 @@
     <w:p>
       <w:r>
         <w:tab/>
-        <w:t>Nov. 16+, Do presentation</w:t>
+        <w:t>Nov. 1</w:t>
+      </w:r>
+      <w:r>
+        <w:t>7</w:t>
+      </w:r>
+      <w:r>
+        <w:t xml:space="preserve">, </w:t>
+      </w:r>
+      <w:r>
+        <w:t>PRESENT</w:t>
       </w:r>
     </w:p>
     <w:p>
@@ -114,7 +132,16 @@
     <w:p>
       <w:r>
         <w:tab/>
-        <w:t>Linear regression of most impactful supplemental Qs</w:t>
+        <w:t xml:space="preserve">Linear regression of most impactful </w:t>
+      </w:r>
+      <w:r>
+        <w:t>S</w:t>
+      </w:r>
+      <w:r>
+        <w:t>upplemental Qs</w:t>
+      </w:r>
+      <w:r>
+        <w:t xml:space="preserve"> - Bennet</w:t>
       </w:r>
     </w:p>
     <w:p>
@@ -155,25 +182,18 @@
     <w:p>
       <w:r>
         <w:tab/>
-        <w:t>(Supplemental Qs v. Education) v. (Supplemental Qs v. Full Score)</w:t>
-      </w:r>
-      <w:r>
-        <w:t xml:space="preserve"> – Nicholas</w:t>
-      </w:r>
-    </w:p>
-    <w:p>
-      <w:r>
-        <w:tab/>
-        <w:t>Other analysis - Bennet</w:t>
-      </w:r>
-    </w:p>
-    <w:p>
-      <w:pPr>
-        <w:rPr>
-          <w:b/>
-          <w:bCs/>
-        </w:rPr>
-      </w:pPr>
+      </w:r>
+      <w:r>
+        <w:t>Answers to supplemental questions by Education</w:t>
+      </w:r>
+      <w:r>
+        <w:t xml:space="preserve"> </w:t>
+      </w:r>
+      <w:r>
+        <w:t>– Nicholas</w:t>
+      </w:r>
+    </w:p>
+    <w:p>
       <w:r>
         <w:rPr>
           <w:b/>

</xml_diff>

<commit_message>
updated notable variables and knitted html file
</commit_message>
<xml_diff>
--- a/Project Notes.docx
+++ b/Project Notes.docx
@@ -162,15 +162,7 @@
     <w:p>
       <w:r>
         <w:tab/>
-        <w:t xml:space="preserve">Scores by </w:t>
-      </w:r>
-      <w:proofErr w:type="spellStart"/>
-      <w:r>
-        <w:t>engnat</w:t>
-      </w:r>
-      <w:proofErr w:type="spellEnd"/>
-      <w:r>
-        <w:t xml:space="preserve"> – Carter</w:t>
+        <w:t>Scores by engnat – Carter</w:t>
       </w:r>
     </w:p>
     <w:p>
@@ -201,20 +193,25 @@
         </w:rPr>
         <w:t>Notable variables</w:t>
       </w:r>
-      <w:r>
-        <w:rPr>
-          <w:b/>
-          <w:bCs/>
-        </w:rPr>
-        <w:t xml:space="preserve"> – Waiting on Nicholas, Carter</w:t>
-      </w:r>
     </w:p>
     <w:p>
       <w:pPr>
         <w:ind w:firstLine="720"/>
       </w:pPr>
       <w:r>
-        <w:t xml:space="preserve">S27, S26, </w:t>
+        <w:t xml:space="preserve">S5, S14, S16, </w:t>
+      </w:r>
+      <w:r>
+        <w:t>S2</w:t>
+      </w:r>
+      <w:r>
+        <w:t>6</w:t>
+      </w:r>
+      <w:r>
+        <w:t>, S2</w:t>
+      </w:r>
+      <w:r>
+        <w:t>7</w:t>
       </w:r>
     </w:p>
     <w:p/>

</xml_diff>